<commit_message>
Diplomarbeitsdokumentation wieder erweitert! 24.1 15:34
</commit_message>
<xml_diff>
--- a/DiplomarbeitDoku/Diplomarbeitsdokumentation.docx
+++ b/DiplomarbeitDoku/Diplomarbeitsdokumentation.docx
@@ -20538,6 +20538,9 @@
       </w:r>
     </w:p>
     <w:p>
+      <w:r>
+        <w:t xml:space="preserve">Der Titel ist auf „W2W“ gesetzt. Das CSS-Stylesheet </w:t>
+      </w:r>
       <w:bookmarkStart w:id="119" w:name="_GoBack"/>
       <w:bookmarkEnd w:id="119"/>
     </w:p>
@@ -26598,7 +26601,7 @@
       <w:rPr>
         <w:noProof/>
       </w:rPr>
-      <w:t>Anhang</w:t>
+      <w:t>Abbildungsverzeichnis</w:t>
     </w:r>
     <w:r>
       <w:rPr>
@@ -26633,14 +26636,14 @@
         <v:path o:extrusionok="f" gradientshapeok="t" o:connecttype="rect"/>
         <o:lock v:ext="edit" aspectratio="t"/>
       </v:shapetype>
-      <v:shape id="_x0000_i1102" type="#_x0000_t75" style="width:8.75pt;height:8.75pt" o:bullet="t">
+      <v:shape id="_x0000_i1032" type="#_x0000_t75" style="width:9.2pt;height:9.2pt" o:bullet="t">
         <v:imagedata r:id="rId1" o:title="BD14868_"/>
       </v:shape>
     </w:pict>
   </w:numPicBullet>
   <w:numPicBullet w:numPicBulletId="1">
     <w:pict>
-      <v:shape id="_x0000_i1103" type="#_x0000_t75" style="width:8.75pt;height:8.75pt" o:bullet="t">
+      <v:shape id="_x0000_i1033" type="#_x0000_t75" style="width:9.2pt;height:9.2pt" o:bullet="t">
         <v:imagedata r:id="rId2" o:title="BD14582_"/>
       </v:shape>
     </w:pict>
@@ -34233,7 +34236,7 @@
 </file>
 
 <file path=customXml/itemProps1.xml><?xml version="1.0" encoding="utf-8"?>
-<ds:datastoreItem xmlns:ds="http://schemas.openxmlformats.org/officeDocument/2006/customXml" ds:itemID="{72F40C5A-852A-4171-9704-B269903F5D4A}">
+<ds:datastoreItem xmlns:ds="http://schemas.openxmlformats.org/officeDocument/2006/customXml" ds:itemID="{B2A7F651-3725-42DC-B77C-68A18955CB2B}">
   <ds:schemaRefs>
     <ds:schemaRef ds:uri="http://schemas.openxmlformats.org/officeDocument/2006/bibliography"/>
   </ds:schemaRefs>

</xml_diff>